<commit_message>
Finished cover letter for UTC Aerospace Systems
</commit_message>
<xml_diff>
--- a/Lessons/Job Search/CoverLetter.docx
+++ b/Lessons/Job Search/CoverLetter.docx
@@ -28,7 +28,6 @@
         <w:pBdr>
           <w:bottom w:val="single" w:sz="4" w:space="1" w:color="auto"/>
         </w:pBdr>
-        <w:spacing w:after="0"/>
         <w:jc w:val="center"/>
         <w:rPr>
           <w:rFonts w:ascii="Times New Roman" w:hAnsi="Times New Roman" w:cs="Times New Roman"/>
@@ -52,15 +51,6 @@
         </w:rPr>
         <w:t xml:space="preserve"> • wjk68@case.edu • (309)-453-1529</w:t>
       </w:r>
-    </w:p>
-    <w:p>
-      <w:pPr>
-        <w:rPr>
-          <w:rFonts w:ascii="Times New Roman" w:hAnsi="Times New Roman" w:cs="Times New Roman"/>
-          <w:sz w:val="21"/>
-          <w:szCs w:val="21"/>
-        </w:rPr>
-      </w:pPr>
     </w:p>
     <w:p>
       <w:pPr>
@@ -176,7 +166,23 @@
           <w:sz w:val="21"/>
           <w:szCs w:val="21"/>
         </w:rPr>
-        <w:t>Dear UTC Aerospace Systems,</w:t>
+        <w:t>Dear UTC Aerospace Systems</w:t>
+      </w:r>
+      <w:r>
+        <w:rPr>
+          <w:rFonts w:ascii="Times New Roman" w:hAnsi="Times New Roman" w:cs="Times New Roman"/>
+          <w:sz w:val="21"/>
+          <w:szCs w:val="21"/>
+        </w:rPr>
+        <w:t xml:space="preserve"> Hiring Manager</w:t>
+      </w:r>
+      <w:r>
+        <w:rPr>
+          <w:rFonts w:ascii="Times New Roman" w:hAnsi="Times New Roman" w:cs="Times New Roman"/>
+          <w:sz w:val="21"/>
+          <w:szCs w:val="21"/>
+        </w:rPr>
+        <w:t>,</w:t>
       </w:r>
     </w:p>
     <w:p>
@@ -212,23 +218,7 @@
           <w:sz w:val="21"/>
           <w:szCs w:val="21"/>
         </w:rPr>
-        <w:t>a senior aerospace and mechanical engineering d</w:t>
-      </w:r>
-      <w:r>
-        <w:rPr>
-          <w:rFonts w:ascii="Times New Roman" w:hAnsi="Times New Roman" w:cs="Times New Roman"/>
-          <w:sz w:val="21"/>
-          <w:szCs w:val="21"/>
-        </w:rPr>
-        <w:t>ual</w:t>
-      </w:r>
-      <w:r>
-        <w:rPr>
-          <w:rFonts w:ascii="Times New Roman" w:hAnsi="Times New Roman" w:cs="Times New Roman"/>
-          <w:sz w:val="21"/>
-          <w:szCs w:val="21"/>
-        </w:rPr>
-        <w:t xml:space="preserve"> major</w:t>
+        <w:t>a senior aerospace and mechanical engineering major</w:t>
       </w:r>
       <w:r>
         <w:rPr>
@@ -244,7 +234,7 @@
           <w:sz w:val="21"/>
           <w:szCs w:val="21"/>
         </w:rPr>
-        <w:t xml:space="preserve"> looking</w:t>
+        <w:t xml:space="preserve"> writing</w:t>
       </w:r>
       <w:r>
         <w:rPr>
@@ -270,41 +260,111 @@
           <w:sz w:val="21"/>
           <w:szCs w:val="21"/>
         </w:rPr>
-        <w:t xml:space="preserve"> 2017 term. I believe based on my qualifications, I am an ideal candidate for this position and I am e</w:t>
-      </w:r>
-      <w:r>
-        <w:rPr>
-          <w:rFonts w:ascii="Times New Roman" w:hAnsi="Times New Roman" w:cs="Times New Roman"/>
-          <w:sz w:val="21"/>
-          <w:szCs w:val="21"/>
-        </w:rPr>
-        <w:t xml:space="preserve">xcited about the opportunity </w:t>
-      </w:r>
-      <w:r>
-        <w:rPr>
-          <w:rFonts w:ascii="Times New Roman" w:hAnsi="Times New Roman" w:cs="Times New Roman"/>
-          <w:sz w:val="21"/>
-          <w:szCs w:val="21"/>
-        </w:rPr>
-        <w:t>to UTC Aerospace System</w:t>
-      </w:r>
-      <w:r>
-        <w:rPr>
-          <w:rFonts w:ascii="Times New Roman" w:hAnsi="Times New Roman" w:cs="Times New Roman"/>
-          <w:sz w:val="21"/>
-          <w:szCs w:val="21"/>
-        </w:rPr>
-        <w:t>’</w:t>
-      </w:r>
-      <w:bookmarkStart w:id="0" w:name="_GoBack"/>
-      <w:bookmarkEnd w:id="0"/>
-      <w:r>
-        <w:rPr>
-          <w:rFonts w:ascii="Times New Roman" w:hAnsi="Times New Roman" w:cs="Times New Roman"/>
-          <w:sz w:val="21"/>
-          <w:szCs w:val="21"/>
-        </w:rPr>
-        <w:t xml:space="preserve">s growing presence in the aerospace and defense field. </w:t>
+        <w:t xml:space="preserve"> </w:t>
+      </w:r>
+      <w:r>
+        <w:rPr>
+          <w:rFonts w:ascii="Times New Roman" w:hAnsi="Times New Roman" w:cs="Times New Roman"/>
+          <w:sz w:val="21"/>
+          <w:szCs w:val="21"/>
+        </w:rPr>
+        <w:t>2017 term. I believe my</w:t>
+      </w:r>
+      <w:r>
+        <w:rPr>
+          <w:rFonts w:ascii="Times New Roman" w:hAnsi="Times New Roman" w:cs="Times New Roman"/>
+          <w:sz w:val="21"/>
+          <w:szCs w:val="21"/>
+        </w:rPr>
+        <w:t xml:space="preserve"> working experience, participation in team-based engineering competitions, and education </w:t>
+      </w:r>
+      <w:r>
+        <w:rPr>
+          <w:rFonts w:ascii="Times New Roman" w:hAnsi="Times New Roman" w:cs="Times New Roman"/>
+          <w:sz w:val="21"/>
+          <w:szCs w:val="21"/>
+        </w:rPr>
+        <w:t>make me an</w:t>
+      </w:r>
+      <w:r>
+        <w:rPr>
+          <w:rFonts w:ascii="Times New Roman" w:hAnsi="Times New Roman" w:cs="Times New Roman"/>
+          <w:sz w:val="21"/>
+          <w:szCs w:val="21"/>
+        </w:rPr>
+        <w:t xml:space="preserve"> id</w:t>
+      </w:r>
+      <w:r>
+        <w:rPr>
+          <w:rFonts w:ascii="Times New Roman" w:hAnsi="Times New Roman" w:cs="Times New Roman"/>
+          <w:sz w:val="21"/>
+          <w:szCs w:val="21"/>
+        </w:rPr>
+        <w:t xml:space="preserve">eal candidate for this </w:t>
+      </w:r>
+      <w:r>
+        <w:rPr>
+          <w:rFonts w:ascii="Times New Roman" w:hAnsi="Times New Roman" w:cs="Times New Roman"/>
+          <w:sz w:val="21"/>
+          <w:szCs w:val="21"/>
+        </w:rPr>
+        <w:t>opening</w:t>
+      </w:r>
+      <w:r>
+        <w:rPr>
+          <w:rFonts w:ascii="Times New Roman" w:hAnsi="Times New Roman" w:cs="Times New Roman"/>
+          <w:sz w:val="21"/>
+          <w:szCs w:val="21"/>
+        </w:rPr>
+        <w:t xml:space="preserve">. I am enthusiastic about the opportunity to contribute to </w:t>
+      </w:r>
+      <w:r>
+        <w:rPr>
+          <w:rFonts w:ascii="Times New Roman" w:hAnsi="Times New Roman" w:cs="Times New Roman"/>
+          <w:sz w:val="21"/>
+          <w:szCs w:val="21"/>
+        </w:rPr>
+        <w:t xml:space="preserve">UTC Aerospace </w:t>
+      </w:r>
+      <w:r>
+        <w:rPr>
+          <w:rFonts w:ascii="Times New Roman" w:hAnsi="Times New Roman" w:cs="Times New Roman"/>
+          <w:sz w:val="21"/>
+          <w:szCs w:val="21"/>
+        </w:rPr>
+        <w:t xml:space="preserve">System’s </w:t>
+      </w:r>
+      <w:r>
+        <w:rPr>
+          <w:rFonts w:ascii="Times New Roman" w:hAnsi="Times New Roman" w:cs="Times New Roman"/>
+          <w:sz w:val="21"/>
+          <w:szCs w:val="21"/>
+        </w:rPr>
+        <w:t>position</w:t>
+      </w:r>
+      <w:r>
+        <w:rPr>
+          <w:rFonts w:ascii="Times New Roman" w:hAnsi="Times New Roman" w:cs="Times New Roman"/>
+          <w:sz w:val="21"/>
+          <w:szCs w:val="21"/>
+        </w:rPr>
+        <w:t xml:space="preserve"> </w:t>
+      </w:r>
+      <w:r>
+        <w:rPr>
+          <w:rFonts w:ascii="Times New Roman" w:hAnsi="Times New Roman" w:cs="Times New Roman"/>
+          <w:sz w:val="21"/>
+          <w:szCs w:val="21"/>
+        </w:rPr>
+        <w:t>at the</w:t>
+      </w:r>
+      <w:r>
+        <w:rPr>
+          <w:rFonts w:ascii="Times New Roman" w:hAnsi="Times New Roman" w:cs="Times New Roman"/>
+          <w:sz w:val="21"/>
+          <w:szCs w:val="21"/>
+        </w:rPr>
+        <w:t xml:space="preserve"> technological frontier of the aerospace and defense field. </w:t>
       </w:r>
     </w:p>
     <w:p>
@@ -332,7 +392,95 @@
           <w:sz w:val="21"/>
           <w:szCs w:val="21"/>
         </w:rPr>
-        <w:t xml:space="preserve">As an individual fascinated by anything that moves in particular by machines that fly, I have been fortunate to </w:t>
+        <w:t>As an individual fascinated by anything that moves</w:t>
+      </w:r>
+      <w:r>
+        <w:rPr>
+          <w:rFonts w:ascii="Times New Roman" w:hAnsi="Times New Roman" w:cs="Times New Roman"/>
+          <w:sz w:val="21"/>
+          <w:szCs w:val="21"/>
+        </w:rPr>
+        <w:t>, and</w:t>
+      </w:r>
+      <w:r>
+        <w:rPr>
+          <w:rFonts w:ascii="Times New Roman" w:hAnsi="Times New Roman" w:cs="Times New Roman"/>
+          <w:sz w:val="21"/>
+          <w:szCs w:val="21"/>
+        </w:rPr>
+        <w:t xml:space="preserve"> in particular</w:t>
+      </w:r>
+      <w:r>
+        <w:rPr>
+          <w:rFonts w:ascii="Times New Roman" w:hAnsi="Times New Roman" w:cs="Times New Roman"/>
+          <w:sz w:val="21"/>
+          <w:szCs w:val="21"/>
+        </w:rPr>
+        <w:t>,</w:t>
+      </w:r>
+      <w:r>
+        <w:rPr>
+          <w:rFonts w:ascii="Times New Roman" w:hAnsi="Times New Roman" w:cs="Times New Roman"/>
+          <w:sz w:val="21"/>
+          <w:szCs w:val="21"/>
+        </w:rPr>
+        <w:t xml:space="preserve"> by machines that fly, I have been fortunate </w:t>
+      </w:r>
+      <w:r>
+        <w:rPr>
+          <w:rFonts w:ascii="Times New Roman" w:hAnsi="Times New Roman" w:cs="Times New Roman"/>
+          <w:sz w:val="21"/>
+          <w:szCs w:val="21"/>
+        </w:rPr>
+        <w:t xml:space="preserve">enough </w:t>
+      </w:r>
+      <w:r>
+        <w:rPr>
+          <w:rFonts w:ascii="Times New Roman" w:hAnsi="Times New Roman" w:cs="Times New Roman"/>
+          <w:sz w:val="21"/>
+          <w:szCs w:val="21"/>
+        </w:rPr>
+        <w:t xml:space="preserve">to have completed internships with both the Air Force </w:t>
+      </w:r>
+      <w:r>
+        <w:rPr>
+          <w:rFonts w:ascii="Times New Roman" w:hAnsi="Times New Roman" w:cs="Times New Roman"/>
+          <w:sz w:val="21"/>
+          <w:szCs w:val="21"/>
+        </w:rPr>
+        <w:t xml:space="preserve">Research Lab (AFRL) </w:t>
+      </w:r>
+      <w:r>
+        <w:rPr>
+          <w:rFonts w:ascii="Times New Roman" w:hAnsi="Times New Roman" w:cs="Times New Roman"/>
+          <w:sz w:val="21"/>
+          <w:szCs w:val="21"/>
+        </w:rPr>
+        <w:t>and the National Aeronautics a</w:t>
+      </w:r>
+      <w:r>
+        <w:rPr>
+          <w:rFonts w:ascii="Times New Roman" w:hAnsi="Times New Roman" w:cs="Times New Roman"/>
+          <w:sz w:val="21"/>
+          <w:szCs w:val="21"/>
+        </w:rPr>
+        <w:t>nd Space Administration (NASA). At the AFRL</w:t>
+      </w:r>
+      <w:r>
+        <w:rPr>
+          <w:rFonts w:ascii="Times New Roman" w:hAnsi="Times New Roman" w:cs="Times New Roman"/>
+          <w:sz w:val="21"/>
+          <w:szCs w:val="21"/>
+        </w:rPr>
+        <w:t>,</w:t>
+      </w:r>
+      <w:r>
+        <w:rPr>
+          <w:rFonts w:ascii="Times New Roman" w:hAnsi="Times New Roman" w:cs="Times New Roman"/>
+          <w:sz w:val="21"/>
+          <w:szCs w:val="21"/>
+        </w:rPr>
+        <w:t xml:space="preserve"> I </w:t>
       </w:r>
       <w:proofErr w:type="gramStart"/>
       <w:r>
@@ -341,7 +489,7 @@
           <w:sz w:val="21"/>
           <w:szCs w:val="21"/>
         </w:rPr>
-        <w:t>have completed</w:t>
+        <w:t>was given</w:t>
       </w:r>
       <w:proofErr w:type="gramEnd"/>
       <w:r>
@@ -350,7 +498,163 @@
           <w:sz w:val="21"/>
           <w:szCs w:val="21"/>
         </w:rPr>
-        <w:t xml:space="preserve"> engaging internships with both the Air Force and the National Aeronautics and Space Administration (NASA). During my time with the Air Force Research Laboratory, I was able to work hands-on with some of the newest technology under development and I relished the chance to perform novel computational fluid dynamics simulations on supersonic aircraft. Moreover, I was given the assignment of designing and overseeing the fabrication of an experimental test article as a substitute for conventional </w:t>
+        <w:t xml:space="preserve"> the </w:t>
+      </w:r>
+      <w:r>
+        <w:rPr>
+          <w:rFonts w:ascii="Times New Roman" w:hAnsi="Times New Roman" w:cs="Times New Roman"/>
+          <w:sz w:val="21"/>
+          <w:szCs w:val="21"/>
+        </w:rPr>
+        <w:t xml:space="preserve">responsibility </w:t>
+      </w:r>
+      <w:r>
+        <w:rPr>
+          <w:rFonts w:ascii="Times New Roman" w:hAnsi="Times New Roman" w:cs="Times New Roman"/>
+          <w:sz w:val="21"/>
+          <w:szCs w:val="21"/>
+        </w:rPr>
+        <w:t>of</w:t>
+      </w:r>
+      <w:r>
+        <w:rPr>
+          <w:rFonts w:ascii="Times New Roman" w:hAnsi="Times New Roman" w:cs="Times New Roman"/>
+          <w:sz w:val="21"/>
+          <w:szCs w:val="21"/>
+        </w:rPr>
+        <w:t xml:space="preserve"> design</w:t>
+      </w:r>
+      <w:r>
+        <w:rPr>
+          <w:rFonts w:ascii="Times New Roman" w:hAnsi="Times New Roman" w:cs="Times New Roman"/>
+          <w:sz w:val="21"/>
+          <w:szCs w:val="21"/>
+        </w:rPr>
+        <w:t>ing</w:t>
+      </w:r>
+      <w:r>
+        <w:rPr>
+          <w:rFonts w:ascii="Times New Roman" w:hAnsi="Times New Roman" w:cs="Times New Roman"/>
+          <w:sz w:val="21"/>
+          <w:szCs w:val="21"/>
+        </w:rPr>
+        <w:t xml:space="preserve"> and oversee</w:t>
+      </w:r>
+      <w:r>
+        <w:rPr>
+          <w:rFonts w:ascii="Times New Roman" w:hAnsi="Times New Roman" w:cs="Times New Roman"/>
+          <w:sz w:val="21"/>
+          <w:szCs w:val="21"/>
+        </w:rPr>
+        <w:t>ing</w:t>
+      </w:r>
+      <w:r>
+        <w:rPr>
+          <w:rFonts w:ascii="Times New Roman" w:hAnsi="Times New Roman" w:cs="Times New Roman"/>
+          <w:sz w:val="21"/>
+          <w:szCs w:val="21"/>
+        </w:rPr>
+        <w:t xml:space="preserve"> the fabrication of an experimental test article designed to supplement wind tunnel testing. In less than ten weeks, I </w:t>
+      </w:r>
+      <w:r>
+        <w:rPr>
+          <w:rFonts w:ascii="Times New Roman" w:hAnsi="Times New Roman" w:cs="Times New Roman"/>
+          <w:sz w:val="21"/>
+          <w:szCs w:val="21"/>
+        </w:rPr>
+        <w:t>completed a</w:t>
+      </w:r>
+      <w:r>
+        <w:rPr>
+          <w:rFonts w:ascii="Times New Roman" w:hAnsi="Times New Roman" w:cs="Times New Roman"/>
+          <w:sz w:val="21"/>
+          <w:szCs w:val="21"/>
+        </w:rPr>
+        <w:t xml:space="preserve"> complete design of the equipment using </w:t>
+      </w:r>
+      <w:proofErr w:type="spellStart"/>
+      <w:r>
+        <w:rPr>
+          <w:rFonts w:ascii="Times New Roman" w:hAnsi="Times New Roman" w:cs="Times New Roman"/>
+          <w:sz w:val="21"/>
+          <w:szCs w:val="21"/>
+        </w:rPr>
+        <w:t>Solidworks</w:t>
+      </w:r>
+      <w:proofErr w:type="spellEnd"/>
+      <w:r>
+        <w:rPr>
+          <w:rFonts w:ascii="Times New Roman" w:hAnsi="Times New Roman" w:cs="Times New Roman"/>
+          <w:sz w:val="21"/>
+          <w:szCs w:val="21"/>
+        </w:rPr>
+        <w:t xml:space="preserve"> CAD software, and </w:t>
+      </w:r>
+      <w:r>
+        <w:rPr>
+          <w:rFonts w:ascii="Times New Roman" w:hAnsi="Times New Roman" w:cs="Times New Roman"/>
+          <w:sz w:val="21"/>
+          <w:szCs w:val="21"/>
+        </w:rPr>
+        <w:t xml:space="preserve">submitted the drawings to the manufacturing engineers. In the months since, I </w:t>
+      </w:r>
+      <w:r>
+        <w:rPr>
+          <w:rFonts w:ascii="Times New Roman" w:hAnsi="Times New Roman" w:cs="Times New Roman"/>
+          <w:sz w:val="21"/>
+          <w:szCs w:val="21"/>
+        </w:rPr>
+        <w:t xml:space="preserve">have been able </w:t>
+      </w:r>
+      <w:proofErr w:type="spellStart"/>
+      <w:r>
+        <w:rPr>
+          <w:rFonts w:ascii="Times New Roman" w:hAnsi="Times New Roman" w:cs="Times New Roman"/>
+          <w:sz w:val="21"/>
+          <w:szCs w:val="21"/>
+        </w:rPr>
+        <w:t>t</w:t>
+      </w:r>
+      <w:proofErr w:type="spellEnd"/>
+      <w:r>
+        <w:rPr>
+          <w:rFonts w:ascii="Times New Roman" w:hAnsi="Times New Roman" w:cs="Times New Roman"/>
+          <w:sz w:val="21"/>
+          <w:szCs w:val="21"/>
+        </w:rPr>
+        <w:t xml:space="preserve"> consult</w:t>
+      </w:r>
+      <w:r>
+        <w:rPr>
+          <w:rFonts w:ascii="Times New Roman" w:hAnsi="Times New Roman" w:cs="Times New Roman"/>
+          <w:sz w:val="21"/>
+          <w:szCs w:val="21"/>
+        </w:rPr>
+        <w:t xml:space="preserve"> with the technicians and </w:t>
+      </w:r>
+      <w:r>
+        <w:rPr>
+          <w:rFonts w:ascii="Times New Roman" w:hAnsi="Times New Roman" w:cs="Times New Roman"/>
+          <w:sz w:val="21"/>
+          <w:szCs w:val="21"/>
+        </w:rPr>
+        <w:t>follow</w:t>
+      </w:r>
+      <w:r>
+        <w:rPr>
+          <w:rFonts w:ascii="Times New Roman" w:hAnsi="Times New Roman" w:cs="Times New Roman"/>
+          <w:sz w:val="21"/>
+          <w:szCs w:val="21"/>
+        </w:rPr>
+        <w:t xml:space="preserve"> along as my design</w:t>
+      </w:r>
+      <w:r>
+        <w:rPr>
+          <w:rFonts w:ascii="Times New Roman" w:hAnsi="Times New Roman" w:cs="Times New Roman"/>
+          <w:sz w:val="21"/>
+          <w:szCs w:val="21"/>
+        </w:rPr>
+        <w:t xml:space="preserve"> </w:t>
       </w:r>
       <w:proofErr w:type="gramStart"/>
       <w:r>
@@ -359,7 +663,7 @@
           <w:sz w:val="21"/>
           <w:szCs w:val="21"/>
         </w:rPr>
-        <w:t>wind-tunnel</w:t>
+        <w:t>is constructed</w:t>
       </w:r>
       <w:proofErr w:type="gramEnd"/>
       <w:r>
@@ -368,7 +672,151 @@
           <w:sz w:val="21"/>
           <w:szCs w:val="21"/>
         </w:rPr>
-        <w:t xml:space="preserve"> testing. In less than ten weeks, I completed the design using </w:t>
+        <w:t xml:space="preserve"> with the goal of </w:t>
+      </w:r>
+      <w:r>
+        <w:rPr>
+          <w:rFonts w:ascii="Times New Roman" w:hAnsi="Times New Roman" w:cs="Times New Roman"/>
+          <w:sz w:val="21"/>
+          <w:szCs w:val="21"/>
+        </w:rPr>
+        <w:t>being put to</w:t>
+      </w:r>
+      <w:r>
+        <w:rPr>
+          <w:rFonts w:ascii="Times New Roman" w:hAnsi="Times New Roman" w:cs="Times New Roman"/>
+          <w:sz w:val="21"/>
+          <w:szCs w:val="21"/>
+        </w:rPr>
+        <w:t xml:space="preserve"> use this year.</w:t>
+      </w:r>
+      <w:r>
+        <w:rPr>
+          <w:rFonts w:ascii="Times New Roman" w:hAnsi="Times New Roman" w:cs="Times New Roman"/>
+          <w:sz w:val="21"/>
+          <w:szCs w:val="21"/>
+        </w:rPr>
+        <w:t xml:space="preserve"> Moreover, I was able to complete </w:t>
+      </w:r>
+      <w:r>
+        <w:rPr>
+          <w:rFonts w:ascii="Times New Roman" w:hAnsi="Times New Roman" w:cs="Times New Roman"/>
+          <w:sz w:val="21"/>
+          <w:szCs w:val="21"/>
+        </w:rPr>
+        <w:t xml:space="preserve">several compressible </w:t>
+      </w:r>
+      <w:r>
+        <w:rPr>
+          <w:rFonts w:ascii="Times New Roman" w:hAnsi="Times New Roman" w:cs="Times New Roman"/>
+          <w:sz w:val="21"/>
+          <w:szCs w:val="21"/>
+        </w:rPr>
+        <w:t xml:space="preserve">Computational Fluid Dynamics (CFD) </w:t>
+      </w:r>
+      <w:r>
+        <w:rPr>
+          <w:rFonts w:ascii="Times New Roman" w:hAnsi="Times New Roman" w:cs="Times New Roman"/>
+          <w:sz w:val="21"/>
+          <w:szCs w:val="21"/>
+        </w:rPr>
+        <w:t>studies</w:t>
+      </w:r>
+      <w:r>
+        <w:rPr>
+          <w:rFonts w:ascii="Times New Roman" w:hAnsi="Times New Roman" w:cs="Times New Roman"/>
+          <w:sz w:val="21"/>
+          <w:szCs w:val="21"/>
+        </w:rPr>
+        <w:t xml:space="preserve"> </w:t>
+      </w:r>
+      <w:r>
+        <w:rPr>
+          <w:rFonts w:ascii="Times New Roman" w:hAnsi="Times New Roman" w:cs="Times New Roman"/>
+          <w:sz w:val="21"/>
+          <w:szCs w:val="21"/>
+        </w:rPr>
+        <w:t xml:space="preserve">at the </w:t>
+      </w:r>
+      <w:r>
+        <w:rPr>
+          <w:rFonts w:ascii="Times New Roman" w:hAnsi="Times New Roman" w:cs="Times New Roman"/>
+          <w:sz w:val="21"/>
+          <w:szCs w:val="21"/>
+        </w:rPr>
+        <w:t xml:space="preserve">AFRL and I presented my work at two professional conferences. </w:t>
+      </w:r>
+      <w:r>
+        <w:rPr>
+          <w:rFonts w:ascii="Times New Roman" w:hAnsi="Times New Roman" w:cs="Times New Roman"/>
+          <w:sz w:val="21"/>
+          <w:szCs w:val="21"/>
+        </w:rPr>
+        <w:t xml:space="preserve">As an engineer, it was immensely rewarding both to see a project I had worked on be implemented in the real world, and to contribute novel research to the field of aerospace engineering. </w:t>
+      </w:r>
+      <w:r>
+        <w:rPr>
+          <w:rFonts w:ascii="Times New Roman" w:hAnsi="Times New Roman" w:cs="Times New Roman"/>
+          <w:sz w:val="21"/>
+          <w:szCs w:val="21"/>
+        </w:rPr>
+        <w:t xml:space="preserve">My current internship at NASA Marshall Space Flight Center has further </w:t>
+      </w:r>
+      <w:r>
+        <w:rPr>
+          <w:rFonts w:ascii="Times New Roman" w:hAnsi="Times New Roman" w:cs="Times New Roman"/>
+          <w:sz w:val="21"/>
+          <w:szCs w:val="21"/>
+        </w:rPr>
+        <w:t>reinforced</w:t>
+      </w:r>
+      <w:r>
+        <w:rPr>
+          <w:rFonts w:ascii="Times New Roman" w:hAnsi="Times New Roman" w:cs="Times New Roman"/>
+          <w:sz w:val="21"/>
+          <w:szCs w:val="21"/>
+        </w:rPr>
+        <w:t xml:space="preserve"> my desire to work in the aerospace field. </w:t>
+      </w:r>
+      <w:r>
+        <w:rPr>
+          <w:rFonts w:ascii="Times New Roman" w:hAnsi="Times New Roman" w:cs="Times New Roman"/>
+          <w:sz w:val="21"/>
+          <w:szCs w:val="21"/>
+        </w:rPr>
+        <w:t>As a member of the</w:t>
+      </w:r>
+      <w:r>
+        <w:rPr>
+          <w:rFonts w:ascii="Times New Roman" w:hAnsi="Times New Roman" w:cs="Times New Roman"/>
+          <w:sz w:val="21"/>
+          <w:szCs w:val="21"/>
+        </w:rPr>
+        <w:t xml:space="preserve"> </w:t>
+      </w:r>
+      <w:r>
+        <w:rPr>
+          <w:rFonts w:ascii="Times New Roman" w:hAnsi="Times New Roman" w:cs="Times New Roman"/>
+          <w:sz w:val="21"/>
+          <w:szCs w:val="21"/>
+        </w:rPr>
+        <w:t xml:space="preserve">Control, Navigation, and Mission Analysis Branch, I was </w:t>
+      </w:r>
+      <w:r>
+        <w:rPr>
+          <w:rFonts w:ascii="Times New Roman" w:hAnsi="Times New Roman" w:cs="Times New Roman"/>
+          <w:sz w:val="21"/>
+          <w:szCs w:val="21"/>
+        </w:rPr>
+        <w:t>able to perform</w:t>
+      </w:r>
+      <w:r>
+        <w:rPr>
+          <w:rFonts w:ascii="Times New Roman" w:hAnsi="Times New Roman" w:cs="Times New Roman"/>
+          <w:sz w:val="21"/>
+          <w:szCs w:val="21"/>
+        </w:rPr>
+        <w:t xml:space="preserve"> validation of the Guidance and Control </w:t>
       </w:r>
       <w:proofErr w:type="spellStart"/>
       <w:r>
@@ -377,6 +825,153 @@
           <w:sz w:val="21"/>
           <w:szCs w:val="21"/>
         </w:rPr>
+        <w:t>MATlAB</w:t>
+      </w:r>
+      <w:proofErr w:type="spellEnd"/>
+      <w:r>
+        <w:rPr>
+          <w:rFonts w:ascii="Times New Roman" w:hAnsi="Times New Roman" w:cs="Times New Roman"/>
+          <w:sz w:val="21"/>
+          <w:szCs w:val="21"/>
+        </w:rPr>
+        <w:t>/Simulink model for the Near Earth Asteroid</w:t>
+      </w:r>
+      <w:r>
+        <w:rPr>
+          <w:rFonts w:ascii="Times New Roman" w:hAnsi="Times New Roman" w:cs="Times New Roman"/>
+          <w:sz w:val="21"/>
+          <w:szCs w:val="21"/>
+        </w:rPr>
+        <w:t xml:space="preserve"> (NEA) </w:t>
+      </w:r>
+      <w:r>
+        <w:rPr>
+          <w:rFonts w:ascii="Times New Roman" w:hAnsi="Times New Roman" w:cs="Times New Roman"/>
+          <w:sz w:val="21"/>
+          <w:szCs w:val="21"/>
+        </w:rPr>
+        <w:t xml:space="preserve">Scout satellite. </w:t>
+      </w:r>
+      <w:r>
+        <w:rPr>
+          <w:rFonts w:ascii="Times New Roman" w:hAnsi="Times New Roman" w:cs="Times New Roman"/>
+          <w:sz w:val="21"/>
+          <w:szCs w:val="21"/>
+        </w:rPr>
+        <w:t xml:space="preserve">My primary </w:t>
+      </w:r>
+      <w:r>
+        <w:rPr>
+          <w:rFonts w:ascii="Times New Roman" w:hAnsi="Times New Roman" w:cs="Times New Roman"/>
+          <w:sz w:val="21"/>
+          <w:szCs w:val="21"/>
+        </w:rPr>
+        <w:t>responsibilities</w:t>
+      </w:r>
+      <w:r>
+        <w:rPr>
+          <w:rFonts w:ascii="Times New Roman" w:hAnsi="Times New Roman" w:cs="Times New Roman"/>
+          <w:sz w:val="21"/>
+          <w:szCs w:val="21"/>
+        </w:rPr>
+        <w:t xml:space="preserve"> were to develop MATLAB scripts to </w:t>
+      </w:r>
+      <w:r>
+        <w:rPr>
+          <w:rFonts w:ascii="Times New Roman" w:hAnsi="Times New Roman" w:cs="Times New Roman"/>
+          <w:sz w:val="21"/>
+          <w:szCs w:val="21"/>
+        </w:rPr>
+        <w:t>simulate and test phases</w:t>
+      </w:r>
+      <w:r>
+        <w:rPr>
+          <w:rFonts w:ascii="Times New Roman" w:hAnsi="Times New Roman" w:cs="Times New Roman"/>
+          <w:sz w:val="21"/>
+          <w:szCs w:val="21"/>
+        </w:rPr>
+        <w:t xml:space="preserve"> of the concept of operations and then analyze the resulting data to ensure that the </w:t>
+      </w:r>
+      <w:r>
+        <w:rPr>
+          <w:rFonts w:ascii="Times New Roman" w:hAnsi="Times New Roman" w:cs="Times New Roman"/>
+          <w:sz w:val="21"/>
+          <w:szCs w:val="21"/>
+        </w:rPr>
+        <w:t>Attitude Control System would perform nominally.</w:t>
+      </w:r>
+      <w:r>
+        <w:rPr>
+          <w:rFonts w:ascii="Times New Roman" w:hAnsi="Times New Roman" w:cs="Times New Roman"/>
+          <w:sz w:val="21"/>
+          <w:szCs w:val="21"/>
+        </w:rPr>
+        <w:t xml:space="preserve"> I made extensive use of Microsoft Excel (including VBA), Python, the R programming language, and MATLAB to analyze and visualize the data from the tests. Moreover, I was involved in several side projects, including hardware and sen</w:t>
+      </w:r>
+      <w:r>
+        <w:rPr>
+          <w:rFonts w:ascii="Times New Roman" w:hAnsi="Times New Roman" w:cs="Times New Roman"/>
+          <w:sz w:val="21"/>
+          <w:szCs w:val="21"/>
+        </w:rPr>
+        <w:t>sor testing</w:t>
+      </w:r>
+      <w:r>
+        <w:rPr>
+          <w:rFonts w:ascii="Times New Roman" w:hAnsi="Times New Roman" w:cs="Times New Roman"/>
+          <w:sz w:val="21"/>
+          <w:szCs w:val="21"/>
+        </w:rPr>
+        <w:t>,</w:t>
+      </w:r>
+      <w:r>
+        <w:rPr>
+          <w:rFonts w:ascii="Times New Roman" w:hAnsi="Times New Roman" w:cs="Times New Roman"/>
+          <w:sz w:val="21"/>
+          <w:szCs w:val="21"/>
+        </w:rPr>
+        <w:t xml:space="preserve"> for which </w:t>
+      </w:r>
+      <w:r>
+        <w:rPr>
+          <w:rFonts w:ascii="Times New Roman" w:hAnsi="Times New Roman" w:cs="Times New Roman"/>
+          <w:sz w:val="21"/>
+          <w:szCs w:val="21"/>
+        </w:rPr>
+        <w:t xml:space="preserve">I </w:t>
+      </w:r>
+      <w:r>
+        <w:rPr>
+          <w:rFonts w:ascii="Times New Roman" w:hAnsi="Times New Roman" w:cs="Times New Roman"/>
+          <w:sz w:val="21"/>
+          <w:szCs w:val="21"/>
+        </w:rPr>
+        <w:t>designed</w:t>
+      </w:r>
+      <w:r>
+        <w:rPr>
+          <w:rFonts w:ascii="Times New Roman" w:hAnsi="Times New Roman" w:cs="Times New Roman"/>
+          <w:sz w:val="21"/>
+          <w:szCs w:val="21"/>
+        </w:rPr>
+        <w:t xml:space="preserve"> several components </w:t>
+      </w:r>
+      <w:r>
+        <w:rPr>
+          <w:rFonts w:ascii="Times New Roman" w:hAnsi="Times New Roman" w:cs="Times New Roman"/>
+          <w:sz w:val="21"/>
+          <w:szCs w:val="21"/>
+        </w:rPr>
+        <w:t xml:space="preserve">in </w:t>
+      </w:r>
+      <w:proofErr w:type="spellStart"/>
+      <w:proofErr w:type="gramStart"/>
+      <w:r>
+        <w:rPr>
+          <w:rFonts w:ascii="Times New Roman" w:hAnsi="Times New Roman" w:cs="Times New Roman"/>
+          <w:sz w:val="21"/>
+          <w:szCs w:val="21"/>
+        </w:rPr>
         <w:t>Solidworks</w:t>
       </w:r>
       <w:proofErr w:type="spellEnd"/>
@@ -386,7 +981,40 @@
           <w:sz w:val="21"/>
           <w:szCs w:val="21"/>
         </w:rPr>
-        <w:t xml:space="preserve"> CAD modeling software and submitted the drawings to the manufacturing engineers. My design (after a few minor tweaks) </w:t>
+        <w:t xml:space="preserve"> </w:t>
+      </w:r>
+      <w:r>
+        <w:rPr>
+          <w:rFonts w:ascii="Times New Roman" w:hAnsi="Times New Roman" w:cs="Times New Roman"/>
+          <w:sz w:val="21"/>
+          <w:szCs w:val="21"/>
+        </w:rPr>
+        <w:t>which were</w:t>
+      </w:r>
+      <w:proofErr w:type="gramEnd"/>
+      <w:r>
+        <w:rPr>
+          <w:rFonts w:ascii="Times New Roman" w:hAnsi="Times New Roman" w:cs="Times New Roman"/>
+          <w:sz w:val="21"/>
+          <w:szCs w:val="21"/>
+        </w:rPr>
+        <w:t xml:space="preserve"> then 3-D printed.</w:t>
+      </w:r>
+      <w:r>
+        <w:rPr>
+          <w:rFonts w:ascii="Times New Roman" w:hAnsi="Times New Roman" w:cs="Times New Roman"/>
+          <w:sz w:val="21"/>
+          <w:szCs w:val="21"/>
+        </w:rPr>
+        <w:t xml:space="preserve"> </w:t>
+      </w:r>
+      <w:r>
+        <w:rPr>
+          <w:rFonts w:ascii="Times New Roman" w:hAnsi="Times New Roman" w:cs="Times New Roman"/>
+          <w:sz w:val="21"/>
+          <w:szCs w:val="21"/>
+        </w:rPr>
+        <w:t xml:space="preserve">NEA Scout </w:t>
       </w:r>
       <w:proofErr w:type="gramStart"/>
       <w:r>
@@ -395,7 +1023,7 @@
           <w:sz w:val="21"/>
           <w:szCs w:val="21"/>
         </w:rPr>
-        <w:t>is currently being fabricated</w:t>
+        <w:t>is scheduled</w:t>
       </w:r>
       <w:proofErr w:type="gramEnd"/>
       <w:r>
@@ -404,61 +1032,55 @@
           <w:sz w:val="21"/>
           <w:szCs w:val="21"/>
         </w:rPr>
-        <w:t xml:space="preserve"> at Kirtland AFB in New Mexico and should see use by the end of the year. As an engineer, there has been nothing more satisfying than to see one of my designs emerge from my computer into a usable instrument in the real world. I was also able to present my CFD and mechanical design work at two professional conferences, and I enjoyed contributing novel work to the aerospace engineering field. If my time at the Air Force Research Lab was not enough to convince me that the aerospace field is the home for me, then my current internship at NASA’s Marshall Space Flight Center has certainly fully persuaded me that this is what I want to spend my entire career doing. As an aerospace intern with the Control, Navigation, and Mission Analysis Branch, I </w:t>
-      </w:r>
-      <w:proofErr w:type="gramStart"/>
-      <w:r>
-        <w:rPr>
-          <w:rFonts w:ascii="Times New Roman" w:hAnsi="Times New Roman" w:cs="Times New Roman"/>
-          <w:sz w:val="21"/>
-          <w:szCs w:val="21"/>
-        </w:rPr>
-        <w:t>was given</w:t>
-      </w:r>
-      <w:proofErr w:type="gramEnd"/>
-      <w:r>
-        <w:rPr>
-          <w:rFonts w:ascii="Times New Roman" w:hAnsi="Times New Roman" w:cs="Times New Roman"/>
-          <w:sz w:val="21"/>
-          <w:szCs w:val="21"/>
-        </w:rPr>
-        <w:t xml:space="preserve"> the opportunity to work on validation of the Guidance and Control </w:t>
-      </w:r>
-      <w:proofErr w:type="spellStart"/>
-      <w:r>
-        <w:rPr>
-          <w:rFonts w:ascii="Times New Roman" w:hAnsi="Times New Roman" w:cs="Times New Roman"/>
-          <w:sz w:val="21"/>
-          <w:szCs w:val="21"/>
-        </w:rPr>
-        <w:t>MATlAB</w:t>
-      </w:r>
-      <w:proofErr w:type="spellEnd"/>
-      <w:r>
-        <w:rPr>
-          <w:rFonts w:ascii="Times New Roman" w:hAnsi="Times New Roman" w:cs="Times New Roman"/>
-          <w:sz w:val="21"/>
-          <w:szCs w:val="21"/>
-        </w:rPr>
-        <w:t xml:space="preserve">/Simulink model for the Near Earth Asteroid Scout satellite. This 6-unit cubesat is part of the unique class of spacecraft known as solar sails, and will undertake a 2 year journey to observe a Near Earth Asteroid. My primary responsibilities were to develop MATLAB scripts to test different phases of the concept of operations and then analyze the resulting data to ensure that the software was correctly manipulating the Attitude Control System. I made extensive use of Microsoft Excel (including VBA), Python, the R programming language, and MATLAB to analyze and visualize the data from the tests. Moreover, I was involved in several side projects, including hardware and sensor testing. I had to design several components and the procedure to test a sun sensor. Several weeks of work finally paid off when the sun sensor delivered data that </w:t>
-      </w:r>
-      <w:proofErr w:type="gramStart"/>
-      <w:r>
-        <w:rPr>
-          <w:rFonts w:ascii="Times New Roman" w:hAnsi="Times New Roman" w:cs="Times New Roman"/>
-          <w:sz w:val="21"/>
-          <w:szCs w:val="21"/>
-        </w:rPr>
-        <w:t>could be validated</w:t>
-      </w:r>
-      <w:proofErr w:type="gramEnd"/>
-      <w:r>
-        <w:rPr>
-          <w:rFonts w:ascii="Times New Roman" w:hAnsi="Times New Roman" w:cs="Times New Roman"/>
-          <w:sz w:val="21"/>
-          <w:szCs w:val="21"/>
-        </w:rPr>
-        <w:t xml:space="preserve"> and the sensor correctly integrated with the entire guidance and control software. NEA Scout is scheduled to fly on the Space Launch System Exploration-Mission 1, and I could not be more thrilled to have the change to watch another project that I played an (tiny) part perform nominally in the real world.</w:t>
+        <w:t xml:space="preserve"> to fly on the Space Launch System </w:t>
+      </w:r>
+      <w:r>
+        <w:rPr>
+          <w:rFonts w:ascii="Times New Roman" w:hAnsi="Times New Roman" w:cs="Times New Roman"/>
+          <w:sz w:val="21"/>
+          <w:szCs w:val="21"/>
+        </w:rPr>
+        <w:t xml:space="preserve">(SLS) </w:t>
+      </w:r>
+      <w:r>
+        <w:rPr>
+          <w:rFonts w:ascii="Times New Roman" w:hAnsi="Times New Roman" w:cs="Times New Roman"/>
+          <w:sz w:val="21"/>
+          <w:szCs w:val="21"/>
+        </w:rPr>
+        <w:t>Exploration-Mission 1, and I could not be</w:t>
+      </w:r>
+      <w:r>
+        <w:rPr>
+          <w:rFonts w:ascii="Times New Roman" w:hAnsi="Times New Roman" w:cs="Times New Roman"/>
+          <w:sz w:val="21"/>
+          <w:szCs w:val="21"/>
+        </w:rPr>
+        <w:t xml:space="preserve"> more thrilled to have the chanc</w:t>
+      </w:r>
+      <w:r>
+        <w:rPr>
+          <w:rFonts w:ascii="Times New Roman" w:hAnsi="Times New Roman" w:cs="Times New Roman"/>
+          <w:sz w:val="21"/>
+          <w:szCs w:val="21"/>
+        </w:rPr>
+        <w:t xml:space="preserve">e to watch another project </w:t>
+      </w:r>
+      <w:r>
+        <w:rPr>
+          <w:rFonts w:ascii="Times New Roman" w:hAnsi="Times New Roman" w:cs="Times New Roman"/>
+          <w:sz w:val="21"/>
+          <w:szCs w:val="21"/>
+        </w:rPr>
+        <w:t>that I played a part in</w:t>
+      </w:r>
+      <w:r>
+        <w:rPr>
+          <w:rFonts w:ascii="Times New Roman" w:hAnsi="Times New Roman" w:cs="Times New Roman"/>
+          <w:sz w:val="21"/>
+          <w:szCs w:val="21"/>
+        </w:rPr>
+        <w:t xml:space="preserve"> perform in the real world.</w:t>
       </w:r>
     </w:p>
     <w:p>
@@ -494,7 +1116,71 @@
           <w:sz w:val="21"/>
           <w:szCs w:val="21"/>
         </w:rPr>
-        <w:t xml:space="preserve">In addition to my dual undergraduate degrees in aerospace and mechanical engineering, as of the time of this writing, I </w:t>
+        <w:t xml:space="preserve">When it comes to my educational career, I have attempted to wring as much as possible out of my time at CWRU. </w:t>
+      </w:r>
+      <w:r>
+        <w:rPr>
+          <w:rFonts w:ascii="Times New Roman" w:hAnsi="Times New Roman" w:cs="Times New Roman"/>
+          <w:sz w:val="21"/>
+          <w:szCs w:val="21"/>
+        </w:rPr>
+        <w:t>In addition to my dual undergrad degrees in aerospace and mechanical engineering</w:t>
+      </w:r>
+      <w:r>
+        <w:rPr>
+          <w:rFonts w:ascii="Times New Roman" w:hAnsi="Times New Roman" w:cs="Times New Roman"/>
+          <w:sz w:val="21"/>
+          <w:szCs w:val="21"/>
+        </w:rPr>
+        <w:t xml:space="preserve">, </w:t>
+      </w:r>
+      <w:r>
+        <w:rPr>
+          <w:rFonts w:ascii="Times New Roman" w:hAnsi="Times New Roman" w:cs="Times New Roman"/>
+          <w:sz w:val="21"/>
+          <w:szCs w:val="21"/>
+        </w:rPr>
+        <w:t xml:space="preserve">I have been accepted into the Master’s Degree program in Aerospace Engineering </w:t>
+      </w:r>
+      <w:r>
+        <w:rPr>
+          <w:rFonts w:ascii="Times New Roman" w:hAnsi="Times New Roman" w:cs="Times New Roman"/>
+          <w:sz w:val="21"/>
+          <w:szCs w:val="21"/>
+        </w:rPr>
+        <w:t>and will begin</w:t>
+      </w:r>
+      <w:r>
+        <w:rPr>
+          <w:rFonts w:ascii="Times New Roman" w:hAnsi="Times New Roman" w:cs="Times New Roman"/>
+          <w:sz w:val="21"/>
+          <w:szCs w:val="21"/>
+        </w:rPr>
+        <w:t xml:space="preserve"> taking </w:t>
+      </w:r>
+      <w:r>
+        <w:rPr>
+          <w:rFonts w:ascii="Times New Roman" w:hAnsi="Times New Roman" w:cs="Times New Roman"/>
+          <w:sz w:val="21"/>
+          <w:szCs w:val="21"/>
+        </w:rPr>
+        <w:t xml:space="preserve">graduate </w:t>
+      </w:r>
+      <w:r>
+        <w:rPr>
+          <w:rFonts w:ascii="Times New Roman" w:hAnsi="Times New Roman" w:cs="Times New Roman"/>
+          <w:sz w:val="21"/>
+          <w:szCs w:val="21"/>
+        </w:rPr>
+        <w:t xml:space="preserve">courses </w:t>
+      </w:r>
+      <w:r>
+        <w:rPr>
+          <w:rFonts w:ascii="Times New Roman" w:hAnsi="Times New Roman" w:cs="Times New Roman"/>
+          <w:sz w:val="21"/>
+          <w:szCs w:val="21"/>
+        </w:rPr>
+        <w:t xml:space="preserve">in </w:t>
       </w:r>
       <w:proofErr w:type="gramStart"/>
       <w:r>
@@ -503,7 +1189,7 @@
           <w:sz w:val="21"/>
           <w:szCs w:val="21"/>
         </w:rPr>
-        <w:t>have been accepted</w:t>
+        <w:t>Fall</w:t>
       </w:r>
       <w:proofErr w:type="gramEnd"/>
       <w:r>
@@ -512,7 +1198,39 @@
           <w:sz w:val="21"/>
           <w:szCs w:val="21"/>
         </w:rPr>
-        <w:t xml:space="preserve"> into the integrated Master’s Degree program in Aerospace Engineering at CWRU. Starting in </w:t>
+        <w:t xml:space="preserve"> 2017.</w:t>
+      </w:r>
+      <w:r>
+        <w:rPr>
+          <w:rFonts w:ascii="Times New Roman" w:hAnsi="Times New Roman" w:cs="Times New Roman"/>
+          <w:sz w:val="21"/>
+          <w:szCs w:val="21"/>
+        </w:rPr>
+        <w:t xml:space="preserve"> </w:t>
+      </w:r>
+      <w:r>
+        <w:rPr>
+          <w:rFonts w:ascii="Times New Roman" w:hAnsi="Times New Roman" w:cs="Times New Roman"/>
+          <w:sz w:val="21"/>
+          <w:szCs w:val="21"/>
+        </w:rPr>
+        <w:t xml:space="preserve">As indicated by my academic record, I excel in the classroom, but rather than studying </w:t>
+      </w:r>
+      <w:r>
+        <w:rPr>
+          <w:rFonts w:ascii="Times New Roman" w:hAnsi="Times New Roman" w:cs="Times New Roman"/>
+          <w:sz w:val="21"/>
+          <w:szCs w:val="21"/>
+        </w:rPr>
+        <w:t>arduously</w:t>
+      </w:r>
+      <w:r>
+        <w:rPr>
+          <w:rFonts w:ascii="Times New Roman" w:hAnsi="Times New Roman" w:cs="Times New Roman"/>
+          <w:sz w:val="21"/>
+          <w:szCs w:val="21"/>
+        </w:rPr>
+        <w:t xml:space="preserve"> for the sake of high marks, I </w:t>
       </w:r>
       <w:proofErr w:type="gramStart"/>
       <w:r>
@@ -521,7 +1239,7 @@
           <w:sz w:val="21"/>
           <w:szCs w:val="21"/>
         </w:rPr>
-        <w:t>Fall</w:t>
+        <w:t>am motivated</w:t>
       </w:r>
       <w:proofErr w:type="gramEnd"/>
       <w:r>
@@ -530,26 +1248,168 @@
           <w:sz w:val="21"/>
           <w:szCs w:val="21"/>
         </w:rPr>
-        <w:t xml:space="preserve"> 2017, I will begin taking Master’s Level courses concurrently with my few remaining undergrad classes. My plan is to graduate with both undergraduate degrees in May 2018 and complete the graduate coursework in </w:t>
-      </w:r>
-      <w:proofErr w:type="gramStart"/>
-      <w:r>
-        <w:rPr>
-          <w:rFonts w:ascii="Times New Roman" w:hAnsi="Times New Roman" w:cs="Times New Roman"/>
-          <w:sz w:val="21"/>
-          <w:szCs w:val="21"/>
-        </w:rPr>
-        <w:t>Fall</w:t>
-      </w:r>
-      <w:proofErr w:type="gramEnd"/>
-      <w:r>
-        <w:rPr>
-          <w:rFonts w:ascii="Times New Roman" w:hAnsi="Times New Roman" w:cs="Times New Roman"/>
-          <w:sz w:val="21"/>
-          <w:szCs w:val="21"/>
-        </w:rPr>
-        <w:t xml:space="preserve"> 2018 although I would be willing to push that back in order to complete another Co-Op. In addition to coursework, </w:t>
-      </w:r>
+        <w:t xml:space="preserve"> by opportunities to apply my coursework. This has come both through internships and through numerous team-based engineering competitions at CWRU. I am most devoted to the Baja rally car team where a group of students completely designs, fabricates, and races a rally car in eight months. Other engineering involvements include the NASA Robotic Mining Competition team and the Case Rocket team. </w:t>
+      </w:r>
+      <w:r>
+        <w:rPr>
+          <w:rFonts w:ascii="Times New Roman" w:hAnsi="Times New Roman" w:cs="Times New Roman"/>
+          <w:sz w:val="21"/>
+          <w:szCs w:val="21"/>
+        </w:rPr>
+        <w:t>T</w:t>
+      </w:r>
+      <w:r>
+        <w:rPr>
+          <w:rFonts w:ascii="Times New Roman" w:hAnsi="Times New Roman" w:cs="Times New Roman"/>
+          <w:sz w:val="21"/>
+          <w:szCs w:val="21"/>
+        </w:rPr>
+        <w:t xml:space="preserve">hese teams </w:t>
+      </w:r>
+      <w:r>
+        <w:rPr>
+          <w:rFonts w:ascii="Times New Roman" w:hAnsi="Times New Roman" w:cs="Times New Roman"/>
+          <w:sz w:val="21"/>
+          <w:szCs w:val="21"/>
+        </w:rPr>
+        <w:t>offer</w:t>
+      </w:r>
+      <w:r>
+        <w:rPr>
+          <w:rFonts w:ascii="Times New Roman" w:hAnsi="Times New Roman" w:cs="Times New Roman"/>
+          <w:sz w:val="21"/>
+          <w:szCs w:val="21"/>
+        </w:rPr>
+        <w:t xml:space="preserve"> fulfilling</w:t>
+      </w:r>
+      <w:r>
+        <w:rPr>
+          <w:rFonts w:ascii="Times New Roman" w:hAnsi="Times New Roman" w:cs="Times New Roman"/>
+          <w:sz w:val="21"/>
+          <w:szCs w:val="21"/>
+        </w:rPr>
+        <w:t xml:space="preserve"> projects</w:t>
+      </w:r>
+      <w:r>
+        <w:rPr>
+          <w:rFonts w:ascii="Times New Roman" w:hAnsi="Times New Roman" w:cs="Times New Roman"/>
+          <w:sz w:val="21"/>
+          <w:szCs w:val="21"/>
+        </w:rPr>
+        <w:t xml:space="preserve"> because they demonstrate the entire engineering design process from initial concept</w:t>
+      </w:r>
+      <w:r>
+        <w:rPr>
+          <w:rFonts w:ascii="Times New Roman" w:hAnsi="Times New Roman" w:cs="Times New Roman"/>
+          <w:sz w:val="21"/>
+          <w:szCs w:val="21"/>
+        </w:rPr>
+        <w:t>ion</w:t>
+      </w:r>
+      <w:r>
+        <w:rPr>
+          <w:rFonts w:ascii="Times New Roman" w:hAnsi="Times New Roman" w:cs="Times New Roman"/>
+          <w:sz w:val="21"/>
+          <w:szCs w:val="21"/>
+        </w:rPr>
+        <w:t xml:space="preserve"> to usable product. </w:t>
+      </w:r>
+      <w:r>
+        <w:rPr>
+          <w:rFonts w:ascii="Times New Roman" w:hAnsi="Times New Roman" w:cs="Times New Roman"/>
+          <w:sz w:val="21"/>
+          <w:szCs w:val="21"/>
+        </w:rPr>
+        <w:t xml:space="preserve">I believe this </w:t>
+      </w:r>
+      <w:r>
+        <w:rPr>
+          <w:rFonts w:ascii="Times New Roman" w:hAnsi="Times New Roman" w:cs="Times New Roman"/>
+          <w:sz w:val="21"/>
+          <w:szCs w:val="21"/>
+        </w:rPr>
+        <w:t xml:space="preserve">rewarding </w:t>
+      </w:r>
+      <w:r>
+        <w:rPr>
+          <w:rFonts w:ascii="Times New Roman" w:hAnsi="Times New Roman" w:cs="Times New Roman"/>
+          <w:sz w:val="21"/>
+          <w:szCs w:val="21"/>
+        </w:rPr>
+        <w:t xml:space="preserve">work is what </w:t>
+      </w:r>
+      <w:r>
+        <w:rPr>
+          <w:rFonts w:ascii="Times New Roman" w:hAnsi="Times New Roman" w:cs="Times New Roman"/>
+          <w:sz w:val="21"/>
+          <w:szCs w:val="21"/>
+        </w:rPr>
+        <w:t>I would be able to do at</w:t>
+      </w:r>
+      <w:r>
+        <w:rPr>
+          <w:rFonts w:ascii="Times New Roman" w:hAnsi="Times New Roman" w:cs="Times New Roman"/>
+          <w:sz w:val="21"/>
+          <w:szCs w:val="21"/>
+        </w:rPr>
+        <w:t xml:space="preserve"> UTC Aerospace Systems, and I thank you for taking the time to consider my application. </w:t>
+      </w:r>
+      <w:r>
+        <w:rPr>
+          <w:rFonts w:ascii="Times New Roman" w:hAnsi="Times New Roman" w:cs="Times New Roman"/>
+          <w:sz w:val="21"/>
+          <w:szCs w:val="21"/>
+        </w:rPr>
+        <w:t xml:space="preserve"> </w:t>
+      </w:r>
+    </w:p>
+    <w:p>
+      <w:pPr>
+        <w:spacing w:after="0" w:line="240" w:lineRule="auto"/>
+        <w:rPr>
+          <w:rFonts w:ascii="Times New Roman" w:hAnsi="Times New Roman" w:cs="Times New Roman"/>
+          <w:sz w:val="21"/>
+          <w:szCs w:val="21"/>
+        </w:rPr>
+      </w:pPr>
+    </w:p>
+    <w:p>
+      <w:pPr>
+        <w:spacing w:after="0" w:line="240" w:lineRule="auto"/>
+        <w:rPr>
+          <w:rFonts w:ascii="Times New Roman" w:hAnsi="Times New Roman" w:cs="Times New Roman"/>
+          <w:sz w:val="21"/>
+          <w:szCs w:val="21"/>
+        </w:rPr>
+      </w:pPr>
+      <w:r>
+        <w:rPr>
+          <w:rFonts w:ascii="Times New Roman" w:hAnsi="Times New Roman" w:cs="Times New Roman"/>
+          <w:sz w:val="21"/>
+          <w:szCs w:val="21"/>
+        </w:rPr>
+        <w:t>Regards,</w:t>
+      </w:r>
+    </w:p>
+    <w:p>
+      <w:pPr>
+        <w:spacing w:after="0" w:line="240" w:lineRule="auto"/>
+        <w:rPr>
+          <w:rFonts w:ascii="Times New Roman" w:hAnsi="Times New Roman" w:cs="Times New Roman"/>
+          <w:sz w:val="21"/>
+          <w:szCs w:val="21"/>
+        </w:rPr>
+      </w:pPr>
+      <w:r>
+        <w:rPr>
+          <w:rFonts w:ascii="Times New Roman" w:hAnsi="Times New Roman" w:cs="Times New Roman"/>
+          <w:sz w:val="21"/>
+          <w:szCs w:val="21"/>
+        </w:rPr>
+        <w:t>William Koehrsen</w:t>
+      </w:r>
+      <w:bookmarkStart w:id="0" w:name="_GoBack"/>
+      <w:bookmarkEnd w:id="0"/>
     </w:p>
     <w:sectPr>
       <w:pgSz w:w="12240" w:h="15840"/>

</xml_diff>